<commit_message>
spring core telecom billing updated
</commit_message>
<xml_diff>
--- a/Day_10_Spring_Core/CRBT_Spring_core_PB.docx
+++ b/Day_10_Spring_Core/CRBT_Spring_core_PB.docx
@@ -5,7 +5,7 @@
     <w:p>
       <w:r>
         <w:pict w14:anchorId="2611E667">
-          <v:rect id="_x0000_i1067" style="width:0;height:1.5pt" o:hralign="center" o:hrstd="t" o:hr="t" fillcolor="#a0a0a0" stroked="f"/>
+          <v:rect id="_x0000_i1025" style="width:0;height:1.5pt" o:hralign="center" o:hrstd="t" o:hr="t" fillcolor="#a0a0a0" stroked="f"/>
         </w:pict>
       </w:r>
     </w:p>
@@ -126,13 +126,29 @@
         </w:numPr>
       </w:pPr>
       <w:r>
-        <w:t>Simple in-memory data access using Java collections and Java 8 Streams</w:t>
+        <w:t xml:space="preserve">Simple in-memory data access </w:t>
+      </w:r>
+      <w:proofErr w:type="gramStart"/>
+      <w:r>
+        <w:t>using  collections</w:t>
+      </w:r>
+      <w:proofErr w:type="gramEnd"/>
+      <w:r>
+        <w:t xml:space="preserve"> </w:t>
+      </w:r>
+      <w:proofErr w:type="gramStart"/>
+      <w:r>
+        <w:t>and  8</w:t>
+      </w:r>
+      <w:proofErr w:type="gramEnd"/>
+      <w:r>
+        <w:t xml:space="preserve"> Streams</w:t>
       </w:r>
     </w:p>
     <w:p>
       <w:r>
         <w:pict w14:anchorId="17C0C92C">
-          <v:rect id="_x0000_i1068" style="width:0;height:1.5pt" o:hralign="center" o:hrstd="t" o:hr="t" fillcolor="#a0a0a0" stroked="f"/>
+          <v:rect id="_x0000_i1026" style="width:0;height:1.5pt" o:hralign="center" o:hrstd="t" o:hr="t" fillcolor="#a0a0a0" stroked="f"/>
         </w:pict>
       </w:r>
     </w:p>
@@ -334,7 +350,7 @@
     <w:p>
       <w:r>
         <w:pict w14:anchorId="59F268F6">
-          <v:rect id="_x0000_i1069" style="width:0;height:1.5pt" o:hralign="center" o:hrstd="t" o:hr="t" fillcolor="#a0a0a0" stroked="f"/>
+          <v:rect id="_x0000_i1027" style="width:0;height:1.5pt" o:hralign="center" o:hrstd="t" o:hr="t" fillcolor="#a0a0a0" stroked="f"/>
         </w:pict>
       </w:r>
     </w:p>
@@ -373,18 +389,8 @@
         <w:t>Customer</w:t>
       </w:r>
     </w:p>
-    <w:p>
-      <w:r>
-        <w:t>java</w:t>
-      </w:r>
-    </w:p>
-    <w:p>
-      <w:proofErr w:type="spellStart"/>
-      <w:r>
-        <w:t>CopyEdit</w:t>
-      </w:r>
-      <w:proofErr w:type="spellEnd"/>
-    </w:p>
+    <w:p/>
+    <w:p/>
     <w:p>
       <w:r>
         <w:t xml:space="preserve">String </w:t>
@@ -450,25 +456,38 @@
       </w:r>
       <w:proofErr w:type="spellEnd"/>
     </w:p>
-    <w:p>
-      <w:r>
-        <w:t>java</w:t>
-      </w:r>
-    </w:p>
-    <w:p>
+    <w:p/>
+    <w:p/>
+    <w:p>
+      <w:r>
+        <w:t xml:space="preserve">String </w:t>
+      </w:r>
       <w:proofErr w:type="spellStart"/>
       <w:r>
-        <w:t>CopyEdit</w:t>
+        <w:t>toneId</w:t>
       </w:r>
       <w:proofErr w:type="spellEnd"/>
-    </w:p>
-    <w:p>
-      <w:r>
-        <w:t xml:space="preserve">String </w:t>
+      <w:r>
+        <w:t>;</w:t>
+      </w:r>
+    </w:p>
+    <w:p>
+      <w:r>
+        <w:t>String title;</w:t>
+      </w:r>
+    </w:p>
+    <w:p>
+      <w:r>
+        <w:t>String artist;</w:t>
+      </w:r>
+    </w:p>
+    <w:p>
+      <w:r>
+        <w:t xml:space="preserve">Duration </w:t>
       </w:r>
       <w:proofErr w:type="spellStart"/>
       <w:r>
-        <w:t>toneId</w:t>
+        <w:t>duration</w:t>
       </w:r>
       <w:proofErr w:type="spellEnd"/>
       <w:r>
@@ -477,31 +496,8 @@
     </w:p>
     <w:p>
       <w:r>
-        <w:t>String title;</w:t>
-      </w:r>
-    </w:p>
-    <w:p>
-      <w:r>
-        <w:t>String artist;</w:t>
-      </w:r>
-    </w:p>
-    <w:p>
-      <w:r>
-        <w:t xml:space="preserve">Duration </w:t>
-      </w:r>
-      <w:proofErr w:type="spellStart"/>
-      <w:r>
-        <w:t>duration</w:t>
-      </w:r>
-      <w:proofErr w:type="spellEnd"/>
-      <w:r>
-        <w:t>;</w:t>
-      </w:r>
-    </w:p>
-    <w:p>
-      <w:r>
         <w:pict w14:anchorId="43B18640">
-          <v:rect id="_x0000_i1070" style="width:0;height:1.5pt" o:hralign="center" o:hrstd="t" o:hr="t" fillcolor="#a0a0a0" stroked="f"/>
+          <v:rect id="_x0000_i1028" style="width:0;height:1.5pt" o:hralign="center" o:hrstd="t" o:hr="t" fillcolor="#a0a0a0" stroked="f"/>
         </w:pict>
       </w:r>
     </w:p>
@@ -743,7 +739,7 @@
     <w:p>
       <w:r>
         <w:pict w14:anchorId="0C7819C6">
-          <v:rect id="_x0000_i1071" style="width:0;height:1.5pt" o:hralign="center" o:hrstd="t" o:hr="t" fillcolor="#a0a0a0" stroked="f"/>
+          <v:rect id="_x0000_i1029" style="width:0;height:1.5pt" o:hralign="center" o:hrstd="t" o:hr="t" fillcolor="#a0a0a0" stroked="f"/>
         </w:pict>
       </w:r>
     </w:p>
@@ -838,7 +834,7 @@
     <w:p>
       <w:r>
         <w:pict w14:anchorId="76817035">
-          <v:rect id="_x0000_i1072" style="width:0;height:1.5pt" o:hralign="center" o:hrstd="t" o:hr="t" fillcolor="#a0a0a0" stroked="f"/>
+          <v:rect id="_x0000_i1030" style="width:0;height:1.5pt" o:hralign="center" o:hrstd="t" o:hr="t" fillcolor="#a0a0a0" stroked="f"/>
         </w:pict>
       </w:r>
     </w:p>
@@ -884,7 +880,7 @@
         </w:numPr>
       </w:pPr>
       <w:r>
-        <w:t>Java 8 features:</w:t>
+        <w:t xml:space="preserve"> 8 features:</w:t>
       </w:r>
     </w:p>
     <w:p>
@@ -934,7 +930,7 @@
     <w:p>
       <w:r>
         <w:pict w14:anchorId="5EBA92B2">
-          <v:rect id="_x0000_i1073" style="width:0;height:1.5pt" o:hralign="center" o:hrstd="t" o:hr="t" fillcolor="#a0a0a0" stroked="f"/>
+          <v:rect id="_x0000_i1031" style="width:0;height:1.5pt" o:hralign="center" o:hrstd="t" o:hr="t" fillcolor="#a0a0a0" stroked="f"/>
         </w:pict>
       </w:r>
     </w:p>
@@ -960,18 +956,6 @@
         </w:rPr>
         <w:t xml:space="preserve"> Example Flow:</w:t>
       </w:r>
-    </w:p>
-    <w:p>
-      <w:r>
-        <w:t>bash</w:t>
-      </w:r>
-    </w:p>
-    <w:p>
-      <w:proofErr w:type="spellStart"/>
-      <w:r>
-        <w:t>CopyEdit</w:t>
-      </w:r>
-      <w:proofErr w:type="spellEnd"/>
     </w:p>
     <w:p>
       <w:r>
@@ -2512,6 +2496,7 @@
   <w:style w:type="character" w:default="1" w:styleId="DefaultParagraphFont">
     <w:name w:val="Default Paragraph Font"/>
     <w:uiPriority w:val="1"/>
+    <w:semiHidden/>
     <w:unhideWhenUsed/>
   </w:style>
   <w:style w:type="table" w:default="1" w:styleId="TableNormal">

</xml_diff>